<commit_message>
New and Improved Course
</commit_message>
<xml_diff>
--- a/Modules/Module 4 - Advanced Docker/Module 4 - Advanced Docker.docx
+++ b/Modules/Module 4 - Advanced Docker/Module 4 - Advanced Docker.docx
@@ -283,15 +283,7 @@
     </w:p>
     <w:p>
       <w:r>
-        <w:t xml:space="preserve">When you create a </w:t>
-      </w:r>
-      <w:proofErr w:type="gramStart"/>
-      <w:r>
-        <w:t>Docker</w:t>
-      </w:r>
-      <w:proofErr w:type="gramEnd"/>
-      <w:r>
-        <w:t xml:space="preserve"> image using </w:t>
+        <w:t xml:space="preserve">When you create a Docker image using </w:t>
       </w:r>
       <w:r>
         <w:rPr>
@@ -727,6 +719,7 @@
               <w:pStyle w:val="Code"/>
             </w:pPr>
             <w:r>
+              <w:lastRenderedPageBreak/>
               <w:t xml:space="preserve">$ </w:t>
             </w:r>
             <w:r>
@@ -1093,8 +1086,6 @@
       <w:r>
         <w:t>Note that the repository name must be all lowercase.</w:t>
       </w:r>
-      <w:bookmarkStart w:id="0" w:name="_GoBack"/>
-      <w:bookmarkEnd w:id="0"/>
     </w:p>
     <w:tbl>
       <w:tblPr>
@@ -2206,6 +2197,7 @@
     <w:p/>
     <w:p>
       <w:r>
+        <w:lastRenderedPageBreak/>
         <w:t xml:space="preserve">In the snippet above, two ports are exposed; 80 and 2222. You'll commonly see this in App Service because custom containers need to expose port 2222 if they want to use </w:t>
       </w:r>
       <w:r>
@@ -2583,6 +2575,7 @@
     </w:p>
     <w:p>
       <w:r>
+        <w:lastRenderedPageBreak/>
         <w:t>Consider the following example using the shell form.</w:t>
       </w:r>
     </w:p>
@@ -2966,6 +2959,7 @@
     </w:p>
     <w:p>
       <w:r>
+        <w:lastRenderedPageBreak/>
         <w:t xml:space="preserve">Why </w:t>
       </w:r>
       <w:proofErr w:type="gramStart"/>
@@ -3359,6 +3353,116 @@
       </w:tr>
     </w:tbl>
     <w:p/>
+    <w:tbl>
+      <w:tblPr>
+        <w:tblStyle w:val="TableGrid"/>
+        <w:tblW w:w="0" w:type="auto"/>
+        <w:tblBorders>
+          <w:insideV w:val="none" w:sz="0" w:space="0" w:color="auto"/>
+        </w:tblBorders>
+        <w:tblLook w:val="04A0" w:firstRow="1" w:lastRow="0" w:firstColumn="1" w:lastColumn="0" w:noHBand="0" w:noVBand="1"/>
+      </w:tblPr>
+      <w:tblGrid>
+        <w:gridCol w:w="895"/>
+        <w:gridCol w:w="8455"/>
+      </w:tblGrid>
+      <w:tr>
+        <w:tc>
+          <w:tcPr>
+            <w:tcW w:w="895" w:type="dxa"/>
+            <w:shd w:val="clear" w:color="auto" w:fill="8EAADB" w:themeFill="accent1" w:themeFillTint="99"/>
+          </w:tcPr>
+          <w:p>
+            <w:r>
+              <w:rPr>
+                <w:noProof/>
+              </w:rPr>
+              <w:drawing>
+                <wp:anchor distT="0" distB="0" distL="114300" distR="114300" simplePos="0" relativeHeight="251681792" behindDoc="0" locked="0" layoutInCell="1" allowOverlap="1" wp14:anchorId="592C004A" wp14:editId="72855E0B">
+                  <wp:simplePos x="0" y="0"/>
+                  <wp:positionH relativeFrom="column">
+                    <wp:posOffset>25082</wp:posOffset>
+                  </wp:positionH>
+                  <wp:positionV relativeFrom="paragraph">
+                    <wp:posOffset>180340</wp:posOffset>
+                  </wp:positionV>
+                  <wp:extent cx="418359" cy="425450"/>
+                  <wp:effectExtent l="0" t="0" r="1270" b="0"/>
+                  <wp:wrapNone/>
+                  <wp:docPr id="12" name="Picture 12" descr="C:\Users\james\AppData\Local\Temp\SNAGHTML53be59c.PNG"/>
+                  <wp:cNvGraphicFramePr>
+                    <a:graphicFrameLocks xmlns:a="http://schemas.openxmlformats.org/drawingml/2006/main" noChangeAspect="1"/>
+                  </wp:cNvGraphicFramePr>
+                  <a:graphic xmlns:a="http://schemas.openxmlformats.org/drawingml/2006/main">
+                    <a:graphicData uri="http://schemas.openxmlformats.org/drawingml/2006/picture">
+                      <pic:pic xmlns:pic="http://schemas.openxmlformats.org/drawingml/2006/picture">
+                        <pic:nvPicPr>
+                          <pic:cNvPr id="0" name="Picture 1" descr="C:\Users\james\AppData\Local\Temp\SNAGHTML53be59c.PNG"/>
+                          <pic:cNvPicPr>
+                            <a:picLocks noChangeAspect="1" noChangeArrowheads="1"/>
+                          </pic:cNvPicPr>
+                        </pic:nvPicPr>
+                        <pic:blipFill>
+                          <a:blip r:embed="rId8">
+                            <a:extLst>
+                              <a:ext uri="{28A0092B-C50C-407E-A947-70E740481C1C}">
+                                <a14:useLocalDpi xmlns:a14="http://schemas.microsoft.com/office/drawing/2010/main" val="0"/>
+                              </a:ext>
+                            </a:extLst>
+                          </a:blip>
+                          <a:srcRect/>
+                          <a:stretch>
+                            <a:fillRect/>
+                          </a:stretch>
+                        </pic:blipFill>
+                        <pic:spPr bwMode="auto">
+                          <a:xfrm>
+                            <a:off x="0" y="0"/>
+                            <a:ext cx="418359" cy="425450"/>
+                          </a:xfrm>
+                          <a:prstGeom prst="rect">
+                            <a:avLst/>
+                          </a:prstGeom>
+                          <a:noFill/>
+                          <a:ln>
+                            <a:noFill/>
+                          </a:ln>
+                        </pic:spPr>
+                      </pic:pic>
+                    </a:graphicData>
+                  </a:graphic>
+                </wp:anchor>
+              </w:drawing>
+            </w:r>
+          </w:p>
+        </w:tc>
+        <w:tc>
+          <w:tcPr>
+            <w:tcW w:w="8455" w:type="dxa"/>
+            <w:shd w:val="clear" w:color="auto" w:fill="8EAADB" w:themeFill="accent1" w:themeFillTint="99"/>
+          </w:tcPr>
+          <w:p/>
+          <w:p>
+            <w:bookmarkStart w:id="0" w:name="_GoBack"/>
+            <w:r>
+              <w:t xml:space="preserve">If you need to specify a port mapping, you can do that using the “-p” switch. However, make sure that you specify the “-p” switch </w:t>
+            </w:r>
+            <w:r>
+              <w:rPr>
+                <w:i/>
+              </w:rPr>
+              <w:t>before</w:t>
+            </w:r>
+            <w:r>
+              <w:t xml:space="preserve"> the image name. Otherwise, your port won’t be mapped into the container’s network and your image won’t work.</w:t>
+            </w:r>
+          </w:p>
+          <w:bookmarkEnd w:id="0"/>
+          <w:p/>
+        </w:tc>
+      </w:tr>
+    </w:tbl>
+    <w:p/>
     <w:p>
       <w:r>
         <w:t xml:space="preserve">After I run my image, I'll be sitting at a shell prompt. </w:t>
@@ -3393,6 +3497,7 @@
               <w:pStyle w:val="Code"/>
             </w:pPr>
             <w:r>
+              <w:lastRenderedPageBreak/>
               <w:t xml:space="preserve"># </w:t>
             </w:r>
             <w:r>
@@ -3863,6 +3968,7 @@
         <w:rPr>
           <w:noProof/>
         </w:rPr>
+        <w:lastRenderedPageBreak/>
         <w:drawing>
           <wp:inline distT="0" distB="0" distL="0" distR="0" wp14:anchorId="706A1F54" wp14:editId="6048492D">
             <wp:extent cx="3914775" cy="1906677"/>
@@ -4116,6 +4222,7 @@
         <w:rPr>
           <w:noProof/>
         </w:rPr>
+        <w:lastRenderedPageBreak/>
         <w:drawing>
           <wp:inline distT="0" distB="0" distL="0" distR="0" wp14:anchorId="2B3AB7DE" wp14:editId="213A5314">
             <wp:extent cx="2895600" cy="2767032"/>
@@ -4252,6 +4359,7 @@
         <w:rPr>
           <w:noProof/>
         </w:rPr>
+        <w:lastRenderedPageBreak/>
         <w:drawing>
           <wp:inline distT="0" distB="0" distL="0" distR="0" wp14:anchorId="3CC24A54" wp14:editId="376E412B">
             <wp:extent cx="5943600" cy="1310005"/>
@@ -4417,6 +4525,7 @@
     </w:p>
     <w:p>
       <w:r>
+        <w:lastRenderedPageBreak/>
         <w:t xml:space="preserve">You can view the status of your build by clicking on </w:t>
       </w:r>
       <w:r>
@@ -4770,6 +4879,7 @@
               <w:pStyle w:val="Code"/>
             </w:pPr>
             <w:r>
+              <w:lastRenderedPageBreak/>
               <w:t>version: '3'</w:t>
             </w:r>
           </w:p>
@@ -5211,6 +5321,7 @@
     <w:p/>
     <w:p>
       <w:r>
+        <w:lastRenderedPageBreak/>
         <w:t xml:space="preserve">To run the app, run </w:t>
       </w:r>
       <w:proofErr w:type="spellStart"/>

</xml_diff>